<commit_message>
Made some edits to KP1
</commit_message>
<xml_diff>
--- a/KP1.docx
+++ b/KP1.docx
@@ -728,7 +728,7 @@
                 <w:sz w:val="28"/>
                 <w:szCs w:val="28"/>
               </w:rPr>
-              <w:t>Відкриття існуючого плану</w:t>
+              <w:t>Керування файлами із планами</w:t>
             </w:r>
           </w:p>
         </w:tc>
@@ -750,7 +750,7 @@
                 <w:sz w:val="28"/>
                 <w:szCs w:val="28"/>
               </w:rPr>
-              <w:t>Користувач вказує шлях до файлу з планом.</w:t>
+              <w:t>Користувач відкриває існуючий файл із планом для роботи, зберігає поточний план до існуючого чи нового файлу</w:t>
             </w:r>
           </w:p>
         </w:tc>
@@ -796,7 +796,7 @@
                 <w:sz w:val="28"/>
                 <w:szCs w:val="28"/>
               </w:rPr>
-              <w:t>Збереження поточного плану</w:t>
+              <w:t>Розміщення об’єкту на плані</w:t>
             </w:r>
           </w:p>
         </w:tc>
@@ -818,23 +818,7 @@
                 <w:sz w:val="28"/>
                 <w:szCs w:val="28"/>
               </w:rPr>
-              <w:t>Користувач</w:t>
-            </w:r>
-            <w:r>
-              <w:rPr>
-                <w:rFonts w:ascii="Times New Roman" w:hAnsi="Times New Roman" w:cs="Times New Roman"/>
-                <w:sz w:val="28"/>
-                <w:szCs w:val="28"/>
-              </w:rPr>
-              <w:t xml:space="preserve"> зберігає план до файлу, де він міститься, або, якщо файл не зберігався до цього, </w:t>
-            </w:r>
-            <w:r>
-              <w:rPr>
-                <w:rFonts w:ascii="Times New Roman" w:hAnsi="Times New Roman" w:cs="Times New Roman"/>
-                <w:sz w:val="28"/>
-                <w:szCs w:val="28"/>
-              </w:rPr>
-              <w:t xml:space="preserve"> обирає шлях для збереження файлу з поточним планом та вказує ім’я файлу (за замовченням назва плану, вказана при створенні).</w:t>
+              <w:t>Користувач обирає зі списку доступних об’єктів бажаний, потім обирає місце на плані, де об’єкт має бути розташований.</w:t>
             </w:r>
           </w:p>
         </w:tc>
@@ -880,7 +864,7 @@
                 <w:sz w:val="28"/>
                 <w:szCs w:val="28"/>
               </w:rPr>
-              <w:t>Збереження поточного плану до нового файлу</w:t>
+              <w:t>Розмітка місцевості</w:t>
             </w:r>
           </w:p>
         </w:tc>
@@ -902,7 +886,7 @@
                 <w:sz w:val="28"/>
                 <w:szCs w:val="28"/>
               </w:rPr>
-              <w:t>Користувач обирає шлях для збереження файлу з поточним планом та вказує ім’я файлу (за замовченням назва плану, вказана при створенні).</w:t>
+              <w:t>Користувач обирає опцію розмітки місцевості, потім обирає колір, далі вказує територію, що буде пофарбована.</w:t>
             </w:r>
           </w:p>
         </w:tc>
@@ -948,7 +932,7 @@
                 <w:sz w:val="28"/>
                 <w:szCs w:val="28"/>
               </w:rPr>
-              <w:t>Розміщення об’єкту на плані</w:t>
+              <w:t>Розміщення тексту на плані</w:t>
             </w:r>
           </w:p>
         </w:tc>
@@ -970,152 +954,6 @@
                 <w:sz w:val="28"/>
                 <w:szCs w:val="28"/>
               </w:rPr>
-              <w:t>Користувач обирає зі списку доступних об’єктів бажаний, потім обирає місце на плані, де об’єкт має бути розташований.</w:t>
-            </w:r>
-          </w:p>
-        </w:tc>
-      </w:tr>
-      <w:tr>
-        <w:tc>
-          <w:tcPr>
-            <w:tcW w:w="3285" w:type="dxa"/>
-          </w:tcPr>
-          <w:p>
-            <w:pPr>
-              <w:rPr>
-                <w:rFonts w:ascii="Times New Roman" w:hAnsi="Times New Roman" w:cs="Times New Roman"/>
-                <w:sz w:val="28"/>
-                <w:szCs w:val="28"/>
-              </w:rPr>
-            </w:pPr>
-            <w:r>
-              <w:rPr>
-                <w:rFonts w:ascii="Times New Roman" w:hAnsi="Times New Roman" w:cs="Times New Roman"/>
-                <w:sz w:val="28"/>
-                <w:szCs w:val="28"/>
-              </w:rPr>
-              <w:t>Користувач</w:t>
-            </w:r>
-          </w:p>
-        </w:tc>
-        <w:tc>
-          <w:tcPr>
-            <w:tcW w:w="3285" w:type="dxa"/>
-          </w:tcPr>
-          <w:p>
-            <w:pPr>
-              <w:rPr>
-                <w:rFonts w:ascii="Times New Roman" w:hAnsi="Times New Roman" w:cs="Times New Roman"/>
-                <w:sz w:val="28"/>
-                <w:szCs w:val="28"/>
-              </w:rPr>
-            </w:pPr>
-            <w:r>
-              <w:rPr>
-                <w:rFonts w:ascii="Times New Roman" w:hAnsi="Times New Roman" w:cs="Times New Roman"/>
-                <w:sz w:val="28"/>
-                <w:szCs w:val="28"/>
-              </w:rPr>
-              <w:t>Розмітка місцевості</w:t>
-            </w:r>
-          </w:p>
-        </w:tc>
-        <w:tc>
-          <w:tcPr>
-            <w:tcW w:w="3285" w:type="dxa"/>
-          </w:tcPr>
-          <w:p>
-            <w:pPr>
-              <w:rPr>
-                <w:rFonts w:ascii="Times New Roman" w:hAnsi="Times New Roman" w:cs="Times New Roman"/>
-                <w:sz w:val="28"/>
-                <w:szCs w:val="28"/>
-              </w:rPr>
-            </w:pPr>
-            <w:r>
-              <w:rPr>
-                <w:rFonts w:ascii="Times New Roman" w:hAnsi="Times New Roman" w:cs="Times New Roman"/>
-                <w:sz w:val="28"/>
-                <w:szCs w:val="28"/>
-              </w:rPr>
-              <w:t xml:space="preserve">Користувач обирає </w:t>
-            </w:r>
-            <w:r>
-              <w:rPr>
-                <w:rFonts w:ascii="Times New Roman" w:hAnsi="Times New Roman" w:cs="Times New Roman"/>
-                <w:sz w:val="28"/>
-                <w:szCs w:val="28"/>
-              </w:rPr>
-              <w:lastRenderedPageBreak/>
-              <w:t>опцію розмітки місцевості, потім обирає колір, далі вказує територію, що буде пофарбована.</w:t>
-            </w:r>
-          </w:p>
-        </w:tc>
-      </w:tr>
-      <w:tr>
-        <w:tc>
-          <w:tcPr>
-            <w:tcW w:w="3285" w:type="dxa"/>
-          </w:tcPr>
-          <w:p>
-            <w:pPr>
-              <w:rPr>
-                <w:rFonts w:ascii="Times New Roman" w:hAnsi="Times New Roman" w:cs="Times New Roman"/>
-                <w:sz w:val="28"/>
-                <w:szCs w:val="28"/>
-              </w:rPr>
-            </w:pPr>
-            <w:r>
-              <w:rPr>
-                <w:rFonts w:ascii="Times New Roman" w:hAnsi="Times New Roman" w:cs="Times New Roman"/>
-                <w:sz w:val="28"/>
-                <w:szCs w:val="28"/>
-              </w:rPr>
-              <w:lastRenderedPageBreak/>
-              <w:t>Користувач</w:t>
-            </w:r>
-          </w:p>
-        </w:tc>
-        <w:tc>
-          <w:tcPr>
-            <w:tcW w:w="3285" w:type="dxa"/>
-          </w:tcPr>
-          <w:p>
-            <w:pPr>
-              <w:rPr>
-                <w:rFonts w:ascii="Times New Roman" w:hAnsi="Times New Roman" w:cs="Times New Roman"/>
-                <w:sz w:val="28"/>
-                <w:szCs w:val="28"/>
-              </w:rPr>
-            </w:pPr>
-            <w:r>
-              <w:rPr>
-                <w:rFonts w:ascii="Times New Roman" w:hAnsi="Times New Roman" w:cs="Times New Roman"/>
-                <w:sz w:val="28"/>
-                <w:szCs w:val="28"/>
-              </w:rPr>
-              <w:t>Розміщення тексту на плані</w:t>
-            </w:r>
-          </w:p>
-        </w:tc>
-        <w:tc>
-          <w:tcPr>
-            <w:tcW w:w="3285" w:type="dxa"/>
-          </w:tcPr>
-          <w:p>
-            <w:pPr>
-              <w:rPr>
-                <w:rFonts w:ascii="Times New Roman" w:hAnsi="Times New Roman" w:cs="Times New Roman"/>
-                <w:sz w:val="28"/>
-                <w:szCs w:val="28"/>
-              </w:rPr>
-            </w:pPr>
-            <w:r>
-              <w:rPr>
-                <w:rFonts w:ascii="Times New Roman" w:hAnsi="Times New Roman" w:cs="Times New Roman"/>
-                <w:sz w:val="28"/>
-                <w:szCs w:val="28"/>
-              </w:rPr>
               <w:t>Користувач обирає опцію розміщення тексту, потім обирає місце розміщення, далі вводить бажаний текст.</w:t>
             </w:r>
           </w:p>
@@ -1151,11 +989,12 @@
           <w:szCs w:val="28"/>
           <w:lang w:eastAsia="uk-UA"/>
         </w:rPr>
+        <w:lastRenderedPageBreak/>
         <w:drawing>
           <wp:inline distT="0" distB="0" distL="0" distR="0">
-            <wp:extent cx="6120765" cy="4013249"/>
+            <wp:extent cx="6120765" cy="4203913"/>
             <wp:effectExtent l="0" t="0" r="0" b="6350"/>
-            <wp:docPr id="3" name="Рисунок 3"/>
+            <wp:docPr id="7" name="Рисунок 7"/>
             <wp:cNvGraphicFramePr>
               <a:graphicFrameLocks xmlns:a="http://schemas.openxmlformats.org/drawingml/2006/main" noChangeAspect="1"/>
             </wp:cNvGraphicFramePr>
@@ -1163,7 +1002,7 @@
               <a:graphicData uri="http://schemas.openxmlformats.org/drawingml/2006/picture">
                 <pic:pic xmlns:pic="http://schemas.openxmlformats.org/drawingml/2006/picture">
                   <pic:nvPicPr>
-                    <pic:cNvPr id="0" name="Picture 2"/>
+                    <pic:cNvPr id="0" name="Picture 4"/>
                     <pic:cNvPicPr>
                       <a:picLocks noChangeAspect="1" noChangeArrowheads="1"/>
                     </pic:cNvPicPr>
@@ -1184,7 +1023,7 @@
                   <pic:spPr bwMode="auto">
                     <a:xfrm>
                       <a:off x="0" y="0"/>
-                      <a:ext cx="6120765" cy="4013249"/>
+                      <a:ext cx="6120765" cy="4203913"/>
                     </a:xfrm>
                     <a:prstGeom prst="rect">
                       <a:avLst/>
@@ -1265,15 +1104,15 @@
         <w:tblLook w:val="04A0" w:firstRow="1" w:lastRow="0" w:firstColumn="1" w:lastColumn="0" w:noHBand="0" w:noVBand="1"/>
       </w:tblPr>
       <w:tblGrid>
-        <w:gridCol w:w="1697"/>
-        <w:gridCol w:w="2902"/>
-        <w:gridCol w:w="3821"/>
+        <w:gridCol w:w="1698"/>
+        <w:gridCol w:w="2920"/>
+        <w:gridCol w:w="3802"/>
         <w:gridCol w:w="1435"/>
       </w:tblGrid>
       <w:tr>
         <w:tc>
           <w:tcPr>
-            <w:tcW w:w="1700" w:type="dxa"/>
+            <w:tcW w:w="1698" w:type="dxa"/>
             <w:shd w:val="clear" w:color="auto" w:fill="C6D9F1" w:themeFill="text2" w:themeFillTint="33"/>
           </w:tcPr>
           <w:p>
@@ -1297,7 +1136,7 @@
         </w:tc>
         <w:tc>
           <w:tcPr>
-            <w:tcW w:w="2948" w:type="dxa"/>
+            <w:tcW w:w="2920" w:type="dxa"/>
             <w:shd w:val="clear" w:color="auto" w:fill="C6D9F1" w:themeFill="text2" w:themeFillTint="33"/>
           </w:tcPr>
           <w:p>
@@ -1321,7 +1160,7 @@
         </w:tc>
         <w:tc>
           <w:tcPr>
-            <w:tcW w:w="3824" w:type="dxa"/>
+            <w:tcW w:w="3802" w:type="dxa"/>
             <w:shd w:val="clear" w:color="auto" w:fill="C6D9F1" w:themeFill="text2" w:themeFillTint="33"/>
           </w:tcPr>
           <w:p>
@@ -1345,7 +1184,7 @@
         </w:tc>
         <w:tc>
           <w:tcPr>
-            <w:tcW w:w="1383" w:type="dxa"/>
+            <w:tcW w:w="1435" w:type="dxa"/>
             <w:shd w:val="clear" w:color="auto" w:fill="C6D9F1" w:themeFill="text2" w:themeFillTint="33"/>
           </w:tcPr>
           <w:p>
@@ -1613,7 +1452,6 @@
                 <w:sz w:val="28"/>
                 <w:szCs w:val="28"/>
               </w:rPr>
-              <w:lastRenderedPageBreak/>
               <w:t>Користувач</w:t>
             </w:r>
           </w:p>
@@ -1636,7 +1474,7 @@
                 <w:sz w:val="28"/>
                 <w:szCs w:val="28"/>
               </w:rPr>
-              <w:t>Відкриття існуючого плану</w:t>
+              <w:t>Керування файлами із планами</w:t>
             </w:r>
           </w:p>
         </w:tc>
@@ -1649,7 +1487,7 @@
               <w:pStyle w:val="a4"/>
               <w:numPr>
                 <w:ilvl w:val="0"/>
-                <w:numId w:val="2"/>
+                <w:numId w:val="1"/>
               </w:numPr>
               <w:rPr>
                 <w:rFonts w:ascii="Times New Roman" w:hAnsi="Times New Roman" w:cs="Times New Roman"/>
@@ -1671,7 +1509,7 @@
               <w:pStyle w:val="a4"/>
               <w:numPr>
                 <w:ilvl w:val="1"/>
-                <w:numId w:val="2"/>
+                <w:numId w:val="1"/>
               </w:numPr>
               <w:rPr>
                 <w:rFonts w:ascii="Times New Roman" w:hAnsi="Times New Roman" w:cs="Times New Roman"/>
@@ -1702,7 +1540,7 @@
               <w:pStyle w:val="a4"/>
               <w:numPr>
                 <w:ilvl w:val="1"/>
-                <w:numId w:val="2"/>
+                <w:numId w:val="1"/>
               </w:numPr>
               <w:rPr>
                 <w:rFonts w:ascii="Times New Roman" w:hAnsi="Times New Roman" w:cs="Times New Roman"/>
@@ -1716,7 +1554,106 @@
                 <w:sz w:val="28"/>
                 <w:szCs w:val="28"/>
               </w:rPr>
-              <w:t>Застосування відкриває для редагування обраний файл</w:t>
+              <w:t xml:space="preserve">Застосування </w:t>
+            </w:r>
+            <w:r>
+              <w:rPr>
+                <w:rFonts w:ascii="Times New Roman" w:hAnsi="Times New Roman" w:cs="Times New Roman"/>
+                <w:sz w:val="28"/>
+                <w:szCs w:val="28"/>
+              </w:rPr>
+              <w:lastRenderedPageBreak/>
+              <w:t>відкриває для редагування обраний файл</w:t>
+            </w:r>
+          </w:p>
+          <w:p>
+            <w:pPr>
+              <w:pStyle w:val="a4"/>
+              <w:numPr>
+                <w:ilvl w:val="0"/>
+                <w:numId w:val="1"/>
+              </w:numPr>
+              <w:rPr>
+                <w:rFonts w:ascii="Times New Roman" w:hAnsi="Times New Roman" w:cs="Times New Roman"/>
+                <w:sz w:val="28"/>
+                <w:szCs w:val="28"/>
+              </w:rPr>
+            </w:pPr>
+            <w:r>
+              <w:rPr>
+                <w:rFonts w:ascii="Times New Roman" w:hAnsi="Times New Roman" w:cs="Times New Roman"/>
+                <w:sz w:val="28"/>
+                <w:szCs w:val="28"/>
+              </w:rPr>
+              <w:t>Застосування надає можливість</w:t>
+            </w:r>
+            <w:r>
+              <w:rPr>
+                <w:rFonts w:ascii="Times New Roman" w:hAnsi="Times New Roman" w:cs="Times New Roman"/>
+                <w:sz w:val="28"/>
+                <w:szCs w:val="28"/>
+              </w:rPr>
+              <w:t xml:space="preserve"> зберегти план до файлу </w:t>
+            </w:r>
+          </w:p>
+          <w:p>
+            <w:pPr>
+              <w:pStyle w:val="a4"/>
+              <w:numPr>
+                <w:ilvl w:val="1"/>
+                <w:numId w:val="1"/>
+              </w:numPr>
+              <w:rPr>
+                <w:rFonts w:ascii="Times New Roman" w:hAnsi="Times New Roman" w:cs="Times New Roman"/>
+                <w:sz w:val="28"/>
+                <w:szCs w:val="28"/>
+              </w:rPr>
+            </w:pPr>
+            <w:r>
+              <w:rPr>
+                <w:rFonts w:ascii="Times New Roman" w:hAnsi="Times New Roman" w:cs="Times New Roman"/>
+                <w:sz w:val="28"/>
+                <w:szCs w:val="28"/>
+              </w:rPr>
+              <w:t>Застосування надає можливість</w:t>
+            </w:r>
+            <w:r>
+              <w:rPr>
+                <w:rFonts w:ascii="Times New Roman" w:hAnsi="Times New Roman" w:cs="Times New Roman"/>
+                <w:sz w:val="28"/>
+                <w:szCs w:val="28"/>
+              </w:rPr>
+              <w:t xml:space="preserve"> зберегти план до нового файлу</w:t>
+            </w:r>
+          </w:p>
+          <w:p>
+            <w:pPr>
+              <w:pStyle w:val="a4"/>
+              <w:numPr>
+                <w:ilvl w:val="1"/>
+                <w:numId w:val="1"/>
+              </w:numPr>
+              <w:rPr>
+                <w:rFonts w:ascii="Times New Roman" w:hAnsi="Times New Roman" w:cs="Times New Roman"/>
+                <w:sz w:val="28"/>
+                <w:szCs w:val="28"/>
+              </w:rPr>
+            </w:pPr>
+            <w:r>
+              <w:rPr>
+                <w:rFonts w:ascii="Times New Roman" w:hAnsi="Times New Roman" w:cs="Times New Roman"/>
+                <w:sz w:val="28"/>
+                <w:szCs w:val="28"/>
+              </w:rPr>
+              <w:t>Застосування надає можливість</w:t>
+            </w:r>
+            <w:r>
+              <w:rPr>
+                <w:rFonts w:ascii="Times New Roman" w:hAnsi="Times New Roman" w:cs="Times New Roman"/>
+                <w:sz w:val="28"/>
+                <w:szCs w:val="28"/>
+              </w:rPr>
+              <w:t xml:space="preserve"> зберегти зміни у існуючому файлу</w:t>
             </w:r>
           </w:p>
         </w:tc>
@@ -1739,6 +1676,7 @@
                 <w:sz w:val="28"/>
                 <w:szCs w:val="28"/>
               </w:rPr>
+              <w:lastRenderedPageBreak/>
               <w:t>Високий</w:t>
             </w:r>
           </w:p>
@@ -1847,13 +1785,139 @@
               </w:rPr>
               <w:t>Високий</w:t>
             </w:r>
+          </w:p>
+          <w:p>
+            <w:pPr>
+              <w:jc w:val="center"/>
+              <w:rPr>
+                <w:rFonts w:ascii="Times New Roman" w:hAnsi="Times New Roman" w:cs="Times New Roman"/>
+                <w:sz w:val="28"/>
+                <w:szCs w:val="28"/>
+              </w:rPr>
+            </w:pPr>
+          </w:p>
+          <w:p>
+            <w:pPr>
+              <w:jc w:val="center"/>
+              <w:rPr>
+                <w:rFonts w:ascii="Times New Roman" w:hAnsi="Times New Roman" w:cs="Times New Roman"/>
+                <w:sz w:val="28"/>
+                <w:szCs w:val="28"/>
+              </w:rPr>
+            </w:pPr>
+          </w:p>
+          <w:p>
+            <w:pPr>
+              <w:jc w:val="center"/>
+              <w:rPr>
+                <w:rFonts w:ascii="Times New Roman" w:hAnsi="Times New Roman" w:cs="Times New Roman"/>
+                <w:sz w:val="28"/>
+                <w:szCs w:val="28"/>
+              </w:rPr>
+            </w:pPr>
+          </w:p>
+          <w:p>
+            <w:pPr>
+              <w:jc w:val="center"/>
+              <w:rPr>
+                <w:rFonts w:ascii="Times New Roman" w:hAnsi="Times New Roman" w:cs="Times New Roman"/>
+                <w:sz w:val="28"/>
+                <w:szCs w:val="28"/>
+              </w:rPr>
+            </w:pPr>
+            <w:r>
+              <w:rPr>
+                <w:rFonts w:ascii="Times New Roman" w:hAnsi="Times New Roman" w:cs="Times New Roman"/>
+                <w:sz w:val="28"/>
+                <w:szCs w:val="28"/>
+              </w:rPr>
+              <w:t>Високий</w:t>
+            </w:r>
+          </w:p>
+          <w:p>
+            <w:pPr>
+              <w:jc w:val="center"/>
+              <w:rPr>
+                <w:rFonts w:ascii="Times New Roman" w:hAnsi="Times New Roman" w:cs="Times New Roman"/>
+                <w:sz w:val="28"/>
+                <w:szCs w:val="28"/>
+              </w:rPr>
+            </w:pPr>
+          </w:p>
+          <w:p>
+            <w:pPr>
+              <w:jc w:val="center"/>
+              <w:rPr>
+                <w:rFonts w:ascii="Times New Roman" w:hAnsi="Times New Roman" w:cs="Times New Roman"/>
+                <w:sz w:val="28"/>
+                <w:szCs w:val="28"/>
+              </w:rPr>
+            </w:pPr>
+          </w:p>
+          <w:p>
+            <w:pPr>
+              <w:jc w:val="center"/>
+              <w:rPr>
+                <w:rFonts w:ascii="Times New Roman" w:hAnsi="Times New Roman" w:cs="Times New Roman"/>
+                <w:sz w:val="28"/>
+                <w:szCs w:val="28"/>
+              </w:rPr>
+            </w:pPr>
+            <w:r>
+              <w:rPr>
+                <w:rFonts w:ascii="Times New Roman" w:hAnsi="Times New Roman" w:cs="Times New Roman"/>
+                <w:sz w:val="28"/>
+                <w:szCs w:val="28"/>
+              </w:rPr>
+              <w:t>Високий</w:t>
+            </w:r>
+          </w:p>
+          <w:p>
+            <w:pPr>
+              <w:jc w:val="center"/>
+              <w:rPr>
+                <w:rFonts w:ascii="Times New Roman" w:hAnsi="Times New Roman" w:cs="Times New Roman"/>
+                <w:sz w:val="28"/>
+                <w:szCs w:val="28"/>
+              </w:rPr>
+            </w:pPr>
+          </w:p>
+          <w:p>
+            <w:pPr>
+              <w:jc w:val="center"/>
+              <w:rPr>
+                <w:rFonts w:ascii="Times New Roman" w:hAnsi="Times New Roman" w:cs="Times New Roman"/>
+                <w:sz w:val="28"/>
+                <w:szCs w:val="28"/>
+              </w:rPr>
+            </w:pPr>
+          </w:p>
+          <w:p>
+            <w:pPr>
+              <w:jc w:val="center"/>
+              <w:rPr>
+                <w:rFonts w:ascii="Times New Roman" w:hAnsi="Times New Roman" w:cs="Times New Roman"/>
+                <w:sz w:val="28"/>
+                <w:szCs w:val="28"/>
+              </w:rPr>
+            </w:pPr>
+            <w:r>
+              <w:rPr>
+                <w:rFonts w:ascii="Times New Roman" w:hAnsi="Times New Roman" w:cs="Times New Roman"/>
+                <w:sz w:val="28"/>
+                <w:szCs w:val="28"/>
+              </w:rPr>
+              <w:t>Середній</w:t>
+            </w:r>
+            <w:bookmarkStart w:id="0" w:name="_GoBack"/>
+            <w:bookmarkEnd w:id="0"/>
           </w:p>
         </w:tc>
       </w:tr>
       <w:tr>
         <w:tc>
           <w:tcPr>
-            <w:tcW w:w="1700" w:type="dxa"/>
+            <w:tcW w:w="1697" w:type="dxa"/>
           </w:tcPr>
           <w:p>
             <w:pPr>
@@ -1869,13 +1933,14 @@
                 <w:sz w:val="28"/>
                 <w:szCs w:val="28"/>
               </w:rPr>
+              <w:lastRenderedPageBreak/>
               <w:t>Користувач</w:t>
             </w:r>
           </w:p>
         </w:tc>
         <w:tc>
           <w:tcPr>
-            <w:tcW w:w="2948" w:type="dxa"/>
+            <w:tcW w:w="2902" w:type="dxa"/>
           </w:tcPr>
           <w:p>
             <w:pPr>
@@ -1891,20 +1956,20 @@
                 <w:sz w:val="28"/>
                 <w:szCs w:val="28"/>
               </w:rPr>
-              <w:t>Збереження поточного плану</w:t>
+              <w:t>Розміщення об’єкту на плані</w:t>
             </w:r>
           </w:p>
         </w:tc>
         <w:tc>
           <w:tcPr>
-            <w:tcW w:w="3824" w:type="dxa"/>
+            <w:tcW w:w="3821" w:type="dxa"/>
           </w:tcPr>
           <w:p>
             <w:pPr>
               <w:pStyle w:val="a4"/>
               <w:numPr>
                 <w:ilvl w:val="0"/>
-                <w:numId w:val="3"/>
+                <w:numId w:val="1"/>
               </w:numPr>
               <w:rPr>
                 <w:rFonts w:ascii="Times New Roman" w:hAnsi="Times New Roman" w:cs="Times New Roman"/>
@@ -1918,15 +1983,15 @@
                 <w:sz w:val="28"/>
                 <w:szCs w:val="28"/>
               </w:rPr>
-              <w:t>Застосування надає можливість зберегти поточний план у файл</w:t>
+              <w:t>Застосування надає можливість користувачеві обрати об’єкт зі списку доступних об’єктів</w:t>
             </w:r>
           </w:p>
           <w:p>
             <w:pPr>
               <w:pStyle w:val="a4"/>
               <w:numPr>
-                <w:ilvl w:val="1"/>
-                <w:numId w:val="3"/>
+                <w:ilvl w:val="0"/>
+                <w:numId w:val="1"/>
               </w:numPr>
               <w:rPr>
                 <w:rFonts w:ascii="Times New Roman" w:hAnsi="Times New Roman" w:cs="Times New Roman"/>
@@ -1940,79 +2005,13 @@
                 <w:sz w:val="28"/>
                 <w:szCs w:val="28"/>
               </w:rPr>
-              <w:t>Якщо план зберігався до цього, застосування автоматично зберігає його до того самого файлу</w:t>
-            </w:r>
-          </w:p>
-          <w:p>
-            <w:pPr>
-              <w:pStyle w:val="a4"/>
-              <w:numPr>
-                <w:ilvl w:val="1"/>
-                <w:numId w:val="3"/>
-              </w:numPr>
-              <w:rPr>
-                <w:rFonts w:ascii="Times New Roman" w:hAnsi="Times New Roman" w:cs="Times New Roman"/>
-                <w:sz w:val="28"/>
-                <w:szCs w:val="28"/>
-              </w:rPr>
-            </w:pPr>
-            <w:r>
-              <w:rPr>
-                <w:rFonts w:ascii="Times New Roman" w:hAnsi="Times New Roman" w:cs="Times New Roman"/>
-                <w:sz w:val="28"/>
-                <w:szCs w:val="28"/>
-              </w:rPr>
-              <w:t>Якщо план зберігається вперше, то застосування надає змогу обрати місце збереження файлу</w:t>
-            </w:r>
-          </w:p>
-          <w:p>
-            <w:pPr>
-              <w:pStyle w:val="a4"/>
-              <w:numPr>
-                <w:ilvl w:val="2"/>
-                <w:numId w:val="3"/>
-              </w:numPr>
-              <w:rPr>
-                <w:rFonts w:ascii="Times New Roman" w:hAnsi="Times New Roman" w:cs="Times New Roman"/>
-                <w:sz w:val="28"/>
-                <w:szCs w:val="28"/>
-              </w:rPr>
-            </w:pPr>
-            <w:r>
-              <w:rPr>
-                <w:rFonts w:ascii="Times New Roman" w:hAnsi="Times New Roman" w:cs="Times New Roman"/>
-                <w:sz w:val="28"/>
-                <w:szCs w:val="28"/>
-              </w:rPr>
-              <w:t>Застосування надає можливість обрати шлях та назву файлу для збереження плану</w:t>
-            </w:r>
-          </w:p>
-          <w:p>
-            <w:pPr>
-              <w:pStyle w:val="a4"/>
-              <w:numPr>
-                <w:ilvl w:val="2"/>
-                <w:numId w:val="3"/>
-              </w:numPr>
-              <w:rPr>
-                <w:rFonts w:ascii="Times New Roman" w:hAnsi="Times New Roman" w:cs="Times New Roman"/>
-                <w:sz w:val="28"/>
-                <w:szCs w:val="28"/>
-              </w:rPr>
-            </w:pPr>
-            <w:r>
-              <w:rPr>
-                <w:rFonts w:ascii="Times New Roman" w:hAnsi="Times New Roman" w:cs="Times New Roman"/>
-                <w:sz w:val="28"/>
-                <w:szCs w:val="28"/>
-              </w:rPr>
-              <w:t>Застосування зберігає план до файлу</w:t>
+              <w:t>Застосування надає можливість користувачеві обрати місце на плані для розташування об’єкту</w:t>
             </w:r>
           </w:p>
         </w:tc>
         <w:tc>
           <w:tcPr>
-            <w:tcW w:w="1383" w:type="dxa"/>
+            <w:tcW w:w="1435" w:type="dxa"/>
           </w:tcPr>
           <w:p>
             <w:pPr>
@@ -2031,170 +2030,6 @@
               </w:rPr>
               <w:t>Високий</w:t>
             </w:r>
-          </w:p>
-          <w:p>
-            <w:pPr>
-              <w:jc w:val="center"/>
-              <w:rPr>
-                <w:rFonts w:ascii="Times New Roman" w:hAnsi="Times New Roman" w:cs="Times New Roman"/>
-                <w:sz w:val="28"/>
-                <w:szCs w:val="28"/>
-              </w:rPr>
-            </w:pPr>
-          </w:p>
-          <w:p>
-            <w:pPr>
-              <w:jc w:val="center"/>
-              <w:rPr>
-                <w:rFonts w:ascii="Times New Roman" w:hAnsi="Times New Roman" w:cs="Times New Roman"/>
-                <w:sz w:val="28"/>
-                <w:szCs w:val="28"/>
-              </w:rPr>
-            </w:pPr>
-          </w:p>
-          <w:p>
-            <w:pPr>
-              <w:jc w:val="center"/>
-              <w:rPr>
-                <w:rFonts w:ascii="Times New Roman" w:hAnsi="Times New Roman" w:cs="Times New Roman"/>
-                <w:sz w:val="28"/>
-                <w:szCs w:val="28"/>
-              </w:rPr>
-            </w:pPr>
-            <w:r>
-              <w:rPr>
-                <w:rFonts w:ascii="Times New Roman" w:hAnsi="Times New Roman" w:cs="Times New Roman"/>
-                <w:sz w:val="28"/>
-                <w:szCs w:val="28"/>
-              </w:rPr>
-              <w:t>Високий</w:t>
-            </w:r>
-          </w:p>
-          <w:p>
-            <w:pPr>
-              <w:jc w:val="center"/>
-              <w:rPr>
-                <w:rFonts w:ascii="Times New Roman" w:hAnsi="Times New Roman" w:cs="Times New Roman"/>
-                <w:sz w:val="28"/>
-                <w:szCs w:val="28"/>
-              </w:rPr>
-            </w:pPr>
-          </w:p>
-          <w:p>
-            <w:pPr>
-              <w:jc w:val="center"/>
-              <w:rPr>
-                <w:rFonts w:ascii="Times New Roman" w:hAnsi="Times New Roman" w:cs="Times New Roman"/>
-                <w:sz w:val="28"/>
-                <w:szCs w:val="28"/>
-              </w:rPr>
-            </w:pPr>
-          </w:p>
-          <w:p>
-            <w:pPr>
-              <w:jc w:val="center"/>
-              <w:rPr>
-                <w:rFonts w:ascii="Times New Roman" w:hAnsi="Times New Roman" w:cs="Times New Roman"/>
-                <w:sz w:val="28"/>
-                <w:szCs w:val="28"/>
-              </w:rPr>
-            </w:pPr>
-          </w:p>
-          <w:p>
-            <w:pPr>
-              <w:jc w:val="center"/>
-              <w:rPr>
-                <w:rFonts w:ascii="Times New Roman" w:hAnsi="Times New Roman" w:cs="Times New Roman"/>
-                <w:sz w:val="28"/>
-                <w:szCs w:val="28"/>
-              </w:rPr>
-            </w:pPr>
-          </w:p>
-          <w:p>
-            <w:pPr>
-              <w:jc w:val="center"/>
-              <w:rPr>
-                <w:rFonts w:ascii="Times New Roman" w:hAnsi="Times New Roman" w:cs="Times New Roman"/>
-                <w:sz w:val="28"/>
-                <w:szCs w:val="28"/>
-              </w:rPr>
-            </w:pPr>
-            <w:r>
-              <w:rPr>
-                <w:rFonts w:ascii="Times New Roman" w:hAnsi="Times New Roman" w:cs="Times New Roman"/>
-                <w:sz w:val="28"/>
-                <w:szCs w:val="28"/>
-              </w:rPr>
-              <w:t>Високий</w:t>
-            </w:r>
-          </w:p>
-          <w:p>
-            <w:pPr>
-              <w:jc w:val="center"/>
-              <w:rPr>
-                <w:rFonts w:ascii="Times New Roman" w:hAnsi="Times New Roman" w:cs="Times New Roman"/>
-                <w:sz w:val="28"/>
-                <w:szCs w:val="28"/>
-              </w:rPr>
-            </w:pPr>
-          </w:p>
-          <w:p>
-            <w:pPr>
-              <w:jc w:val="center"/>
-              <w:rPr>
-                <w:rFonts w:ascii="Times New Roman" w:hAnsi="Times New Roman" w:cs="Times New Roman"/>
-                <w:sz w:val="28"/>
-                <w:szCs w:val="28"/>
-              </w:rPr>
-            </w:pPr>
-          </w:p>
-          <w:p>
-            <w:pPr>
-              <w:jc w:val="center"/>
-              <w:rPr>
-                <w:rFonts w:ascii="Times New Roman" w:hAnsi="Times New Roman" w:cs="Times New Roman"/>
-                <w:sz w:val="28"/>
-                <w:szCs w:val="28"/>
-              </w:rPr>
-            </w:pPr>
-          </w:p>
-          <w:p>
-            <w:pPr>
-              <w:jc w:val="center"/>
-              <w:rPr>
-                <w:rFonts w:ascii="Times New Roman" w:hAnsi="Times New Roman" w:cs="Times New Roman"/>
-                <w:sz w:val="28"/>
-                <w:szCs w:val="28"/>
-              </w:rPr>
-            </w:pPr>
-          </w:p>
-          <w:p>
-            <w:pPr>
-              <w:jc w:val="center"/>
-              <w:rPr>
-                <w:rFonts w:ascii="Times New Roman" w:hAnsi="Times New Roman" w:cs="Times New Roman"/>
-                <w:sz w:val="28"/>
-                <w:szCs w:val="28"/>
-              </w:rPr>
-            </w:pPr>
-            <w:r>
-              <w:rPr>
-                <w:rFonts w:ascii="Times New Roman" w:hAnsi="Times New Roman" w:cs="Times New Roman"/>
-                <w:sz w:val="28"/>
-                <w:szCs w:val="28"/>
-              </w:rPr>
-              <w:t>Високий</w:t>
-            </w:r>
-          </w:p>
-          <w:p>
-            <w:pPr>
-              <w:jc w:val="center"/>
-              <w:rPr>
-                <w:rFonts w:ascii="Times New Roman" w:hAnsi="Times New Roman" w:cs="Times New Roman"/>
-                <w:sz w:val="28"/>
-                <w:szCs w:val="28"/>
-              </w:rPr>
-            </w:pPr>
           </w:p>
           <w:p>
             <w:pPr>
@@ -2249,7 +2084,7 @@
       <w:tr>
         <w:tc>
           <w:tcPr>
-            <w:tcW w:w="1700" w:type="dxa"/>
+            <w:tcW w:w="1698" w:type="dxa"/>
           </w:tcPr>
           <w:p>
             <w:pPr>
@@ -2271,7 +2106,7 @@
         </w:tc>
         <w:tc>
           <w:tcPr>
-            <w:tcW w:w="2948" w:type="dxa"/>
+            <w:tcW w:w="2920" w:type="dxa"/>
           </w:tcPr>
           <w:p>
             <w:pPr>
@@ -2287,20 +2122,20 @@
                 <w:sz w:val="28"/>
                 <w:szCs w:val="28"/>
               </w:rPr>
-              <w:t>Збереження поточного плану до нового файлу</w:t>
+              <w:t>Розмітка місцевості</w:t>
             </w:r>
           </w:p>
         </w:tc>
         <w:tc>
           <w:tcPr>
-            <w:tcW w:w="3824" w:type="dxa"/>
+            <w:tcW w:w="3802" w:type="dxa"/>
           </w:tcPr>
           <w:p>
             <w:pPr>
               <w:pStyle w:val="a4"/>
               <w:numPr>
                 <w:ilvl w:val="0"/>
-                <w:numId w:val="5"/>
+                <w:numId w:val="1"/>
               </w:numPr>
               <w:rPr>
                 <w:rFonts w:ascii="Times New Roman" w:hAnsi="Times New Roman" w:cs="Times New Roman"/>
@@ -2314,23 +2149,7 @@
                 <w:sz w:val="28"/>
                 <w:szCs w:val="28"/>
               </w:rPr>
-              <w:t xml:space="preserve">Застосування надає можливість зберегти поточний план у  вказаний користувачем </w:t>
-            </w:r>
-            <w:r>
-              <w:rPr>
-                <w:rFonts w:ascii="Times New Roman" w:hAnsi="Times New Roman" w:cs="Times New Roman"/>
-                <w:sz w:val="28"/>
-                <w:szCs w:val="28"/>
-              </w:rPr>
-              <w:t xml:space="preserve"> </w:t>
-            </w:r>
-            <w:r>
-              <w:rPr>
-                <w:rFonts w:ascii="Times New Roman" w:hAnsi="Times New Roman" w:cs="Times New Roman"/>
-                <w:sz w:val="28"/>
-                <w:szCs w:val="28"/>
-              </w:rPr>
-              <w:t>файл</w:t>
+              <w:t>Застосування надає можливість користувачеві розфарбувати обраний сегмент плану</w:t>
             </w:r>
           </w:p>
           <w:p>
@@ -2338,7 +2157,7 @@
               <w:pStyle w:val="a4"/>
               <w:numPr>
                 <w:ilvl w:val="1"/>
-                <w:numId w:val="5"/>
+                <w:numId w:val="1"/>
               </w:numPr>
               <w:rPr>
                 <w:rFonts w:ascii="Times New Roman" w:hAnsi="Times New Roman" w:cs="Times New Roman"/>
@@ -2352,7 +2171,7 @@
                 <w:sz w:val="28"/>
                 <w:szCs w:val="28"/>
               </w:rPr>
-              <w:t>Застосування надає можливість обрати шлях та назву файлу для збереження плану</w:t>
+              <w:t>Застосування надає можливість користувачеві обрати колір для пофарбування</w:t>
             </w:r>
           </w:p>
           <w:p>
@@ -2360,7 +2179,7 @@
               <w:pStyle w:val="a4"/>
               <w:numPr>
                 <w:ilvl w:val="1"/>
-                <w:numId w:val="5"/>
+                <w:numId w:val="1"/>
               </w:numPr>
               <w:rPr>
                 <w:rFonts w:ascii="Times New Roman" w:hAnsi="Times New Roman" w:cs="Times New Roman"/>
@@ -2374,13 +2193,13 @@
                 <w:sz w:val="28"/>
                 <w:szCs w:val="28"/>
               </w:rPr>
-              <w:t>Застосування зберігає план до файлу</w:t>
+              <w:t>Застосування надає можливість користувачеві обрати зону для пофарбування</w:t>
             </w:r>
           </w:p>
         </w:tc>
         <w:tc>
           <w:tcPr>
-            <w:tcW w:w="1383" w:type="dxa"/>
+            <w:tcW w:w="1435" w:type="dxa"/>
           </w:tcPr>
           <w:p>
             <w:pPr>
@@ -2397,6 +2216,54 @@
                 <w:sz w:val="28"/>
                 <w:szCs w:val="28"/>
               </w:rPr>
+              <w:t>Високий</w:t>
+            </w:r>
+          </w:p>
+          <w:p>
+            <w:pPr>
+              <w:jc w:val="center"/>
+              <w:rPr>
+                <w:rFonts w:ascii="Times New Roman" w:hAnsi="Times New Roman" w:cs="Times New Roman"/>
+                <w:sz w:val="28"/>
+                <w:szCs w:val="28"/>
+              </w:rPr>
+            </w:pPr>
+          </w:p>
+          <w:p>
+            <w:pPr>
+              <w:jc w:val="center"/>
+              <w:rPr>
+                <w:rFonts w:ascii="Times New Roman" w:hAnsi="Times New Roman" w:cs="Times New Roman"/>
+                <w:sz w:val="28"/>
+                <w:szCs w:val="28"/>
+              </w:rPr>
+            </w:pPr>
+          </w:p>
+          <w:p>
+            <w:pPr>
+              <w:jc w:val="center"/>
+              <w:rPr>
+                <w:rFonts w:ascii="Times New Roman" w:hAnsi="Times New Roman" w:cs="Times New Roman"/>
+                <w:sz w:val="28"/>
+                <w:szCs w:val="28"/>
+              </w:rPr>
+            </w:pPr>
+          </w:p>
+          <w:p>
+            <w:pPr>
+              <w:jc w:val="center"/>
+              <w:rPr>
+                <w:rFonts w:ascii="Times New Roman" w:hAnsi="Times New Roman" w:cs="Times New Roman"/>
+                <w:sz w:val="28"/>
+                <w:szCs w:val="28"/>
+              </w:rPr>
+            </w:pPr>
+            <w:r>
+              <w:rPr>
+                <w:rFonts w:ascii="Times New Roman" w:hAnsi="Times New Roman" w:cs="Times New Roman"/>
+                <w:sz w:val="28"/>
+                <w:szCs w:val="28"/>
+              </w:rPr>
               <w:t>Середній</w:t>
             </w:r>
           </w:p>
@@ -2439,61 +2306,23 @@
                 <w:szCs w:val="28"/>
               </w:rPr>
             </w:pPr>
-            <w:r>
-              <w:rPr>
-                <w:rFonts w:ascii="Times New Roman" w:hAnsi="Times New Roman" w:cs="Times New Roman"/>
-                <w:sz w:val="28"/>
-                <w:szCs w:val="28"/>
-              </w:rPr>
-              <w:t>Середній</w:t>
-            </w:r>
-          </w:p>
-          <w:p>
-            <w:pPr>
-              <w:jc w:val="center"/>
-              <w:rPr>
-                <w:rFonts w:ascii="Times New Roman" w:hAnsi="Times New Roman" w:cs="Times New Roman"/>
-                <w:sz w:val="28"/>
-                <w:szCs w:val="28"/>
-              </w:rPr>
-            </w:pPr>
-          </w:p>
-          <w:p>
-            <w:pPr>
-              <w:jc w:val="center"/>
-              <w:rPr>
-                <w:rFonts w:ascii="Times New Roman" w:hAnsi="Times New Roman" w:cs="Times New Roman"/>
-                <w:sz w:val="28"/>
-                <w:szCs w:val="28"/>
-              </w:rPr>
-            </w:pPr>
-          </w:p>
-          <w:p>
-            <w:pPr>
-              <w:jc w:val="center"/>
-              <w:rPr>
-                <w:rFonts w:ascii="Times New Roman" w:hAnsi="Times New Roman" w:cs="Times New Roman"/>
-                <w:sz w:val="28"/>
-                <w:szCs w:val="28"/>
-              </w:rPr>
-            </w:pPr>
-          </w:p>
-          <w:p>
-            <w:pPr>
-              <w:jc w:val="center"/>
-              <w:rPr>
-                <w:rFonts w:ascii="Times New Roman" w:hAnsi="Times New Roman" w:cs="Times New Roman"/>
-                <w:sz w:val="28"/>
-                <w:szCs w:val="28"/>
-              </w:rPr>
-            </w:pPr>
-            <w:r>
-              <w:rPr>
-                <w:rFonts w:ascii="Times New Roman" w:hAnsi="Times New Roman" w:cs="Times New Roman"/>
-                <w:sz w:val="28"/>
-                <w:szCs w:val="28"/>
-              </w:rPr>
-              <w:t>Середній</w:t>
+          </w:p>
+          <w:p>
+            <w:pPr>
+              <w:jc w:val="center"/>
+              <w:rPr>
+                <w:rFonts w:ascii="Times New Roman" w:hAnsi="Times New Roman" w:cs="Times New Roman"/>
+                <w:sz w:val="28"/>
+                <w:szCs w:val="28"/>
+              </w:rPr>
+            </w:pPr>
+            <w:r>
+              <w:rPr>
+                <w:rFonts w:ascii="Times New Roman" w:hAnsi="Times New Roman" w:cs="Times New Roman"/>
+                <w:sz w:val="28"/>
+                <w:szCs w:val="28"/>
+              </w:rPr>
+              <w:t>Високий</w:t>
             </w:r>
           </w:p>
         </w:tc>
@@ -2501,7 +2330,7 @@
       <w:tr>
         <w:tc>
           <w:tcPr>
-            <w:tcW w:w="1700" w:type="dxa"/>
+            <w:tcW w:w="1698" w:type="dxa"/>
           </w:tcPr>
           <w:p>
             <w:pPr>
@@ -2523,7 +2352,7 @@
         </w:tc>
         <w:tc>
           <w:tcPr>
-            <w:tcW w:w="2948" w:type="dxa"/>
+            <w:tcW w:w="2920" w:type="dxa"/>
           </w:tcPr>
           <w:p>
             <w:pPr>
@@ -2539,20 +2368,20 @@
                 <w:sz w:val="28"/>
                 <w:szCs w:val="28"/>
               </w:rPr>
-              <w:t>Розміщення об’єкту на плані</w:t>
+              <w:t>Розміщення тексту на плані</w:t>
             </w:r>
           </w:p>
         </w:tc>
         <w:tc>
           <w:tcPr>
-            <w:tcW w:w="3824" w:type="dxa"/>
+            <w:tcW w:w="3802" w:type="dxa"/>
           </w:tcPr>
           <w:p>
             <w:pPr>
               <w:pStyle w:val="a4"/>
               <w:numPr>
                 <w:ilvl w:val="0"/>
-                <w:numId w:val="6"/>
+                <w:numId w:val="1"/>
               </w:numPr>
               <w:rPr>
                 <w:rFonts w:ascii="Times New Roman" w:hAnsi="Times New Roman" w:cs="Times New Roman"/>
@@ -2566,16 +2395,7 @@
                 <w:sz w:val="28"/>
                 <w:szCs w:val="28"/>
               </w:rPr>
-              <w:t xml:space="preserve">Застосування надає можливість користувачеві </w:t>
-            </w:r>
-            <w:r>
-              <w:rPr>
-                <w:rFonts w:ascii="Times New Roman" w:hAnsi="Times New Roman" w:cs="Times New Roman"/>
-                <w:sz w:val="28"/>
-                <w:szCs w:val="28"/>
-              </w:rPr>
-              <w:lastRenderedPageBreak/>
-              <w:t>обрати об’єкт зі списку доступних об’єктів</w:t>
+              <w:t>Застосування надає можливість користувачеві обрати текстову мітку зі списку доступних об’єктів</w:t>
             </w:r>
           </w:p>
           <w:p>
@@ -2583,7 +2403,7 @@
               <w:pStyle w:val="a4"/>
               <w:numPr>
                 <w:ilvl w:val="0"/>
-                <w:numId w:val="6"/>
+                <w:numId w:val="1"/>
               </w:numPr>
               <w:rPr>
                 <w:rFonts w:ascii="Times New Roman" w:hAnsi="Times New Roman" w:cs="Times New Roman"/>
@@ -2597,449 +2417,35 @@
                 <w:sz w:val="28"/>
                 <w:szCs w:val="28"/>
               </w:rPr>
-              <w:t>Застосування надає можливість користувачеві обрати місце на плані для розташування об’єкту</w:t>
+              <w:t>Застосування надає можливість користувачеві обрати місце на плані для розташування тексту</w:t>
+            </w:r>
+          </w:p>
+          <w:p>
+            <w:pPr>
+              <w:pStyle w:val="a4"/>
+              <w:numPr>
+                <w:ilvl w:val="0"/>
+                <w:numId w:val="1"/>
+              </w:numPr>
+              <w:rPr>
+                <w:rFonts w:ascii="Times New Roman" w:hAnsi="Times New Roman" w:cs="Times New Roman"/>
+                <w:sz w:val="28"/>
+                <w:szCs w:val="28"/>
+              </w:rPr>
+            </w:pPr>
+            <w:r>
+              <w:rPr>
+                <w:rFonts w:ascii="Times New Roman" w:hAnsi="Times New Roman" w:cs="Times New Roman"/>
+                <w:sz w:val="28"/>
+                <w:szCs w:val="28"/>
+              </w:rPr>
+              <w:t>Застосування надає можливість користувачеві ввести текст мітки</w:t>
             </w:r>
           </w:p>
         </w:tc>
         <w:tc>
           <w:tcPr>
-            <w:tcW w:w="1383" w:type="dxa"/>
-          </w:tcPr>
-          <w:p>
-            <w:pPr>
-              <w:jc w:val="center"/>
-              <w:rPr>
-                <w:rFonts w:ascii="Times New Roman" w:hAnsi="Times New Roman" w:cs="Times New Roman"/>
-                <w:sz w:val="28"/>
-                <w:szCs w:val="28"/>
-              </w:rPr>
-            </w:pPr>
-            <w:r>
-              <w:rPr>
-                <w:rFonts w:ascii="Times New Roman" w:hAnsi="Times New Roman" w:cs="Times New Roman"/>
-                <w:sz w:val="28"/>
-                <w:szCs w:val="28"/>
-              </w:rPr>
-              <w:lastRenderedPageBreak/>
-              <w:t>Високий</w:t>
-            </w:r>
-          </w:p>
-          <w:p>
-            <w:pPr>
-              <w:jc w:val="center"/>
-              <w:rPr>
-                <w:rFonts w:ascii="Times New Roman" w:hAnsi="Times New Roman" w:cs="Times New Roman"/>
-                <w:sz w:val="28"/>
-                <w:szCs w:val="28"/>
-              </w:rPr>
-            </w:pPr>
-          </w:p>
-          <w:p>
-            <w:pPr>
-              <w:jc w:val="center"/>
-              <w:rPr>
-                <w:rFonts w:ascii="Times New Roman" w:hAnsi="Times New Roman" w:cs="Times New Roman"/>
-                <w:sz w:val="28"/>
-                <w:szCs w:val="28"/>
-              </w:rPr>
-            </w:pPr>
-          </w:p>
-          <w:p>
-            <w:pPr>
-              <w:jc w:val="center"/>
-              <w:rPr>
-                <w:rFonts w:ascii="Times New Roman" w:hAnsi="Times New Roman" w:cs="Times New Roman"/>
-                <w:sz w:val="28"/>
-                <w:szCs w:val="28"/>
-              </w:rPr>
-            </w:pPr>
-          </w:p>
-          <w:p>
-            <w:pPr>
-              <w:jc w:val="center"/>
-              <w:rPr>
-                <w:rFonts w:ascii="Times New Roman" w:hAnsi="Times New Roman" w:cs="Times New Roman"/>
-                <w:sz w:val="28"/>
-                <w:szCs w:val="28"/>
-              </w:rPr>
-            </w:pPr>
-            <w:r>
-              <w:rPr>
-                <w:rFonts w:ascii="Times New Roman" w:hAnsi="Times New Roman" w:cs="Times New Roman"/>
-                <w:sz w:val="28"/>
-                <w:szCs w:val="28"/>
-              </w:rPr>
-              <w:t>Високий</w:t>
-            </w:r>
-          </w:p>
-        </w:tc>
-      </w:tr>
-      <w:tr>
-        <w:tc>
-          <w:tcPr>
-            <w:tcW w:w="1700" w:type="dxa"/>
-          </w:tcPr>
-          <w:p>
-            <w:pPr>
-              <w:rPr>
-                <w:rFonts w:ascii="Times New Roman" w:hAnsi="Times New Roman" w:cs="Times New Roman"/>
-                <w:sz w:val="28"/>
-                <w:szCs w:val="28"/>
-              </w:rPr>
-            </w:pPr>
-            <w:r>
-              <w:rPr>
-                <w:rFonts w:ascii="Times New Roman" w:hAnsi="Times New Roman" w:cs="Times New Roman"/>
-                <w:sz w:val="28"/>
-                <w:szCs w:val="28"/>
-              </w:rPr>
-              <w:lastRenderedPageBreak/>
-              <w:t>Користувач</w:t>
-            </w:r>
-          </w:p>
-        </w:tc>
-        <w:tc>
-          <w:tcPr>
-            <w:tcW w:w="2948" w:type="dxa"/>
-          </w:tcPr>
-          <w:p>
-            <w:pPr>
-              <w:rPr>
-                <w:rFonts w:ascii="Times New Roman" w:hAnsi="Times New Roman" w:cs="Times New Roman"/>
-                <w:sz w:val="28"/>
-                <w:szCs w:val="28"/>
-              </w:rPr>
-            </w:pPr>
-            <w:r>
-              <w:rPr>
-                <w:rFonts w:ascii="Times New Roman" w:hAnsi="Times New Roman" w:cs="Times New Roman"/>
-                <w:sz w:val="28"/>
-                <w:szCs w:val="28"/>
-              </w:rPr>
-              <w:t>Розмітка місцевості</w:t>
-            </w:r>
-          </w:p>
-        </w:tc>
-        <w:tc>
-          <w:tcPr>
-            <w:tcW w:w="3824" w:type="dxa"/>
-          </w:tcPr>
-          <w:p>
-            <w:pPr>
-              <w:pStyle w:val="a4"/>
-              <w:numPr>
-                <w:ilvl w:val="0"/>
-                <w:numId w:val="7"/>
-              </w:numPr>
-              <w:rPr>
-                <w:rFonts w:ascii="Times New Roman" w:hAnsi="Times New Roman" w:cs="Times New Roman"/>
-                <w:sz w:val="28"/>
-                <w:szCs w:val="28"/>
-              </w:rPr>
-            </w:pPr>
-            <w:r>
-              <w:rPr>
-                <w:rFonts w:ascii="Times New Roman" w:hAnsi="Times New Roman" w:cs="Times New Roman"/>
-                <w:sz w:val="28"/>
-                <w:szCs w:val="28"/>
-              </w:rPr>
-              <w:t>Застосування надає можливість користувачеві розфарбувати обраний сегмент плану</w:t>
-            </w:r>
-          </w:p>
-          <w:p>
-            <w:pPr>
-              <w:pStyle w:val="a4"/>
-              <w:numPr>
-                <w:ilvl w:val="1"/>
-                <w:numId w:val="7"/>
-              </w:numPr>
-              <w:rPr>
-                <w:rFonts w:ascii="Times New Roman" w:hAnsi="Times New Roman" w:cs="Times New Roman"/>
-                <w:sz w:val="28"/>
-                <w:szCs w:val="28"/>
-              </w:rPr>
-            </w:pPr>
-            <w:r>
-              <w:rPr>
-                <w:rFonts w:ascii="Times New Roman" w:hAnsi="Times New Roman" w:cs="Times New Roman"/>
-                <w:sz w:val="28"/>
-                <w:szCs w:val="28"/>
-              </w:rPr>
-              <w:t>Застосування надає можливість користувачеві обрати колір для пофарбування</w:t>
-            </w:r>
-          </w:p>
-          <w:p>
-            <w:pPr>
-              <w:pStyle w:val="a4"/>
-              <w:numPr>
-                <w:ilvl w:val="1"/>
-                <w:numId w:val="7"/>
-              </w:numPr>
-              <w:rPr>
-                <w:rFonts w:ascii="Times New Roman" w:hAnsi="Times New Roman" w:cs="Times New Roman"/>
-                <w:sz w:val="28"/>
-                <w:szCs w:val="28"/>
-              </w:rPr>
-            </w:pPr>
-            <w:r>
-              <w:rPr>
-                <w:rFonts w:ascii="Times New Roman" w:hAnsi="Times New Roman" w:cs="Times New Roman"/>
-                <w:sz w:val="28"/>
-                <w:szCs w:val="28"/>
-              </w:rPr>
-              <w:t>Застосування надає можливість користувачеві обрати зону для пофарбування</w:t>
-            </w:r>
-          </w:p>
-        </w:tc>
-        <w:tc>
-          <w:tcPr>
-            <w:tcW w:w="1383" w:type="dxa"/>
-          </w:tcPr>
-          <w:p>
-            <w:pPr>
-              <w:jc w:val="center"/>
-              <w:rPr>
-                <w:rFonts w:ascii="Times New Roman" w:hAnsi="Times New Roman" w:cs="Times New Roman"/>
-                <w:sz w:val="28"/>
-                <w:szCs w:val="28"/>
-              </w:rPr>
-            </w:pPr>
-            <w:r>
-              <w:rPr>
-                <w:rFonts w:ascii="Times New Roman" w:hAnsi="Times New Roman" w:cs="Times New Roman"/>
-                <w:sz w:val="28"/>
-                <w:szCs w:val="28"/>
-              </w:rPr>
-              <w:t>Високий</w:t>
-            </w:r>
-          </w:p>
-          <w:p>
-            <w:pPr>
-              <w:jc w:val="center"/>
-              <w:rPr>
-                <w:rFonts w:ascii="Times New Roman" w:hAnsi="Times New Roman" w:cs="Times New Roman"/>
-                <w:sz w:val="28"/>
-                <w:szCs w:val="28"/>
-              </w:rPr>
-            </w:pPr>
-          </w:p>
-          <w:p>
-            <w:pPr>
-              <w:jc w:val="center"/>
-              <w:rPr>
-                <w:rFonts w:ascii="Times New Roman" w:hAnsi="Times New Roman" w:cs="Times New Roman"/>
-                <w:sz w:val="28"/>
-                <w:szCs w:val="28"/>
-              </w:rPr>
-            </w:pPr>
-          </w:p>
-          <w:p>
-            <w:pPr>
-              <w:jc w:val="center"/>
-              <w:rPr>
-                <w:rFonts w:ascii="Times New Roman" w:hAnsi="Times New Roman" w:cs="Times New Roman"/>
-                <w:sz w:val="28"/>
-                <w:szCs w:val="28"/>
-              </w:rPr>
-            </w:pPr>
-          </w:p>
-          <w:p>
-            <w:pPr>
-              <w:jc w:val="center"/>
-              <w:rPr>
-                <w:rFonts w:ascii="Times New Roman" w:hAnsi="Times New Roman" w:cs="Times New Roman"/>
-                <w:sz w:val="28"/>
-                <w:szCs w:val="28"/>
-              </w:rPr>
-            </w:pPr>
-            <w:r>
-              <w:rPr>
-                <w:rFonts w:ascii="Times New Roman" w:hAnsi="Times New Roman" w:cs="Times New Roman"/>
-                <w:sz w:val="28"/>
-                <w:szCs w:val="28"/>
-              </w:rPr>
-              <w:t>Середній</w:t>
-            </w:r>
-          </w:p>
-          <w:p>
-            <w:pPr>
-              <w:jc w:val="center"/>
-              <w:rPr>
-                <w:rFonts w:ascii="Times New Roman" w:hAnsi="Times New Roman" w:cs="Times New Roman"/>
-                <w:sz w:val="28"/>
-                <w:szCs w:val="28"/>
-              </w:rPr>
-            </w:pPr>
-          </w:p>
-          <w:p>
-            <w:pPr>
-              <w:jc w:val="center"/>
-              <w:rPr>
-                <w:rFonts w:ascii="Times New Roman" w:hAnsi="Times New Roman" w:cs="Times New Roman"/>
-                <w:sz w:val="28"/>
-                <w:szCs w:val="28"/>
-              </w:rPr>
-            </w:pPr>
-          </w:p>
-          <w:p>
-            <w:pPr>
-              <w:jc w:val="center"/>
-              <w:rPr>
-                <w:rFonts w:ascii="Times New Roman" w:hAnsi="Times New Roman" w:cs="Times New Roman"/>
-                <w:sz w:val="28"/>
-                <w:szCs w:val="28"/>
-              </w:rPr>
-            </w:pPr>
-          </w:p>
-          <w:p>
-            <w:pPr>
-              <w:jc w:val="center"/>
-              <w:rPr>
-                <w:rFonts w:ascii="Times New Roman" w:hAnsi="Times New Roman" w:cs="Times New Roman"/>
-                <w:sz w:val="28"/>
-                <w:szCs w:val="28"/>
-              </w:rPr>
-            </w:pPr>
-          </w:p>
-          <w:p>
-            <w:pPr>
-              <w:jc w:val="center"/>
-              <w:rPr>
-                <w:rFonts w:ascii="Times New Roman" w:hAnsi="Times New Roman" w:cs="Times New Roman"/>
-                <w:sz w:val="28"/>
-                <w:szCs w:val="28"/>
-              </w:rPr>
-            </w:pPr>
-            <w:r>
-              <w:rPr>
-                <w:rFonts w:ascii="Times New Roman" w:hAnsi="Times New Roman" w:cs="Times New Roman"/>
-                <w:sz w:val="28"/>
-                <w:szCs w:val="28"/>
-              </w:rPr>
-              <w:t>Високий</w:t>
-            </w:r>
-          </w:p>
-        </w:tc>
-      </w:tr>
-      <w:tr>
-        <w:tc>
-          <w:tcPr>
-            <w:tcW w:w="1700" w:type="dxa"/>
-          </w:tcPr>
-          <w:p>
-            <w:pPr>
-              <w:rPr>
-                <w:rFonts w:ascii="Times New Roman" w:hAnsi="Times New Roman" w:cs="Times New Roman"/>
-                <w:sz w:val="28"/>
-                <w:szCs w:val="28"/>
-              </w:rPr>
-            </w:pPr>
-            <w:r>
-              <w:rPr>
-                <w:rFonts w:ascii="Times New Roman" w:hAnsi="Times New Roman" w:cs="Times New Roman"/>
-                <w:sz w:val="28"/>
-                <w:szCs w:val="28"/>
-              </w:rPr>
-              <w:t>Користувач</w:t>
-            </w:r>
-          </w:p>
-        </w:tc>
-        <w:tc>
-          <w:tcPr>
-            <w:tcW w:w="2948" w:type="dxa"/>
-          </w:tcPr>
-          <w:p>
-            <w:pPr>
-              <w:rPr>
-                <w:rFonts w:ascii="Times New Roman" w:hAnsi="Times New Roman" w:cs="Times New Roman"/>
-                <w:sz w:val="28"/>
-                <w:szCs w:val="28"/>
-              </w:rPr>
-            </w:pPr>
-            <w:r>
-              <w:rPr>
-                <w:rFonts w:ascii="Times New Roman" w:hAnsi="Times New Roman" w:cs="Times New Roman"/>
-                <w:sz w:val="28"/>
-                <w:szCs w:val="28"/>
-              </w:rPr>
-              <w:t>Розміщення тексту на плані</w:t>
-            </w:r>
-          </w:p>
-        </w:tc>
-        <w:tc>
-          <w:tcPr>
-            <w:tcW w:w="3824" w:type="dxa"/>
-          </w:tcPr>
-          <w:p>
-            <w:pPr>
-              <w:pStyle w:val="a4"/>
-              <w:numPr>
-                <w:ilvl w:val="0"/>
-                <w:numId w:val="8"/>
-              </w:numPr>
-              <w:rPr>
-                <w:rFonts w:ascii="Times New Roman" w:hAnsi="Times New Roman" w:cs="Times New Roman"/>
-                <w:sz w:val="28"/>
-                <w:szCs w:val="28"/>
-              </w:rPr>
-            </w:pPr>
-            <w:r>
-              <w:rPr>
-                <w:rFonts w:ascii="Times New Roman" w:hAnsi="Times New Roman" w:cs="Times New Roman"/>
-                <w:sz w:val="28"/>
-                <w:szCs w:val="28"/>
-              </w:rPr>
-              <w:t>Застосування надає можливість користувачеві обрати текстову мітку зі списку доступних об’єктів</w:t>
-            </w:r>
-          </w:p>
-          <w:p>
-            <w:pPr>
-              <w:pStyle w:val="a4"/>
-              <w:numPr>
-                <w:ilvl w:val="0"/>
-                <w:numId w:val="8"/>
-              </w:numPr>
-              <w:rPr>
-                <w:rFonts w:ascii="Times New Roman" w:hAnsi="Times New Roman" w:cs="Times New Roman"/>
-                <w:sz w:val="28"/>
-                <w:szCs w:val="28"/>
-              </w:rPr>
-            </w:pPr>
-            <w:r>
-              <w:rPr>
-                <w:rFonts w:ascii="Times New Roman" w:hAnsi="Times New Roman" w:cs="Times New Roman"/>
-                <w:sz w:val="28"/>
-                <w:szCs w:val="28"/>
-              </w:rPr>
-              <w:t>Застосування надає можливість користувачеві обрати місце на плані для розташування тексту</w:t>
-            </w:r>
-          </w:p>
-          <w:p>
-            <w:pPr>
-              <w:pStyle w:val="a4"/>
-              <w:numPr>
-                <w:ilvl w:val="0"/>
-                <w:numId w:val="8"/>
-              </w:numPr>
-              <w:rPr>
-                <w:rFonts w:ascii="Times New Roman" w:hAnsi="Times New Roman" w:cs="Times New Roman"/>
-                <w:sz w:val="28"/>
-                <w:szCs w:val="28"/>
-              </w:rPr>
-            </w:pPr>
-            <w:r>
-              <w:rPr>
-                <w:rFonts w:ascii="Times New Roman" w:hAnsi="Times New Roman" w:cs="Times New Roman"/>
-                <w:sz w:val="28"/>
-                <w:szCs w:val="28"/>
-              </w:rPr>
-              <w:t>Застосування надає можливість користувачеві ввести текст мітки</w:t>
-            </w:r>
-          </w:p>
-        </w:tc>
-        <w:tc>
-          <w:tcPr>
-            <w:tcW w:w="1383" w:type="dxa"/>
+            <w:tcW w:w="1435" w:type="dxa"/>
           </w:tcPr>
           <w:p>
             <w:pPr>
@@ -3331,7 +2737,7 @@
           <w:rFonts w:ascii="Times New Roman" w:hAnsi="Times New Roman" w:cs="Times New Roman"/>
           <w:sz w:val="28"/>
           <w:szCs w:val="28"/>
-          <w:lang w:val="en-US"/>
+          <w:lang w:val="ru-RU"/>
         </w:rPr>
       </w:pPr>
     </w:p>
@@ -3342,7 +2748,7 @@
           <w:rFonts w:ascii="Times New Roman" w:hAnsi="Times New Roman" w:cs="Times New Roman"/>
           <w:sz w:val="28"/>
           <w:szCs w:val="28"/>
-          <w:lang w:val="en-US"/>
+          <w:lang w:val="ru-RU"/>
         </w:rPr>
       </w:pPr>
     </w:p>
@@ -3353,7 +2759,7 @@
           <w:rFonts w:ascii="Times New Roman" w:hAnsi="Times New Roman" w:cs="Times New Roman"/>
           <w:sz w:val="28"/>
           <w:szCs w:val="28"/>
-          <w:lang w:val="en-US"/>
+          <w:lang w:val="ru-RU"/>
         </w:rPr>
       </w:pPr>
     </w:p>
@@ -3364,7 +2770,7 @@
           <w:rFonts w:ascii="Times New Roman" w:hAnsi="Times New Roman" w:cs="Times New Roman"/>
           <w:sz w:val="28"/>
           <w:szCs w:val="28"/>
-          <w:lang w:val="en-US"/>
+          <w:lang w:val="ru-RU"/>
         </w:rPr>
       </w:pPr>
     </w:p>
@@ -3386,11 +2792,12 @@
           <w:szCs w:val="28"/>
           <w:lang w:eastAsia="uk-UA"/>
         </w:rPr>
+        <w:lastRenderedPageBreak/>
         <w:drawing>
           <wp:inline distT="0" distB="0" distL="0" distR="0">
-            <wp:extent cx="6120765" cy="8587229"/>
-            <wp:effectExtent l="0" t="0" r="0" b="4445"/>
-            <wp:docPr id="2" name="Рисунок 2"/>
+            <wp:extent cx="6120765" cy="8860238"/>
+            <wp:effectExtent l="0" t="0" r="0" b="0"/>
+            <wp:docPr id="6" name="Рисунок 6"/>
             <wp:cNvGraphicFramePr>
               <a:graphicFrameLocks xmlns:a="http://schemas.openxmlformats.org/drawingml/2006/main" noChangeAspect="1"/>
             </wp:cNvGraphicFramePr>
@@ -3398,7 +2805,7 @@
               <a:graphicData uri="http://schemas.openxmlformats.org/drawingml/2006/picture">
                 <pic:pic xmlns:pic="http://schemas.openxmlformats.org/drawingml/2006/picture">
                   <pic:nvPicPr>
-                    <pic:cNvPr id="0" name="Picture 1"/>
+                    <pic:cNvPr id="0" name="Picture 3"/>
                     <pic:cNvPicPr>
                       <a:picLocks noChangeAspect="1" noChangeArrowheads="1"/>
                     </pic:cNvPicPr>
@@ -3419,7 +2826,7 @@
                   <pic:spPr bwMode="auto">
                     <a:xfrm>
                       <a:off x="0" y="0"/>
-                      <a:ext cx="6120765" cy="8587229"/>
+                      <a:ext cx="6120765" cy="8860238"/>
                     </a:xfrm>
                     <a:prstGeom prst="rect">
                       <a:avLst/>
@@ -3473,9 +2880,9 @@
         </w:rPr>
         <w:lastRenderedPageBreak/>
         <w:drawing>
-          <wp:inline distT="0" distB="0" distL="0" distR="0" wp14:anchorId="0C6D4DEC" wp14:editId="2832C56D">
-            <wp:extent cx="6120765" cy="3233159"/>
-            <wp:effectExtent l="0" t="0" r="0" b="5715"/>
+          <wp:inline distT="0" distB="0" distL="0" distR="0" wp14:anchorId="48683161" wp14:editId="603B3027">
+            <wp:extent cx="6076950" cy="2990850"/>
+            <wp:effectExtent l="0" t="0" r="0" b="0"/>
             <wp:docPr id="1" name="Рисунок 1"/>
             <wp:cNvGraphicFramePr>
               <a:graphicFrameLocks xmlns:a="http://schemas.openxmlformats.org/drawingml/2006/main" noChangeAspect="1"/>
@@ -3496,7 +2903,7 @@
                   <pic:spPr>
                     <a:xfrm>
                       <a:off x="0" y="0"/>
-                      <a:ext cx="6120765" cy="3233159"/>
+                      <a:ext cx="6076950" cy="2990850"/>
                     </a:xfrm>
                     <a:prstGeom prst="rect">
                       <a:avLst/>
@@ -3529,8 +2936,6 @@
         </w:rPr>
         <w:t>Рисунок 3. Матриця вимог</w:t>
       </w:r>
-      <w:bookmarkStart w:id="0" w:name="_GoBack"/>
-      <w:bookmarkEnd w:id="0"/>
     </w:p>
     <w:sectPr>
       <w:pgSz w:w="11906" w:h="16838"/>
@@ -5188,7 +4593,7 @@
 </file>
 
 <file path=customXml/itemProps1.xml><?xml version="1.0" encoding="utf-8"?>
-<ds:datastoreItem xmlns:ds="http://schemas.openxmlformats.org/officeDocument/2006/customXml" ds:itemID="{6AE5A3D6-4341-465A-B4ED-68CCD93AACF1}">
+<ds:datastoreItem xmlns:ds="http://schemas.openxmlformats.org/officeDocument/2006/customXml" ds:itemID="{E6796307-E9C5-4244-894E-D0A32D61297F}">
   <ds:schemaRefs>
     <ds:schemaRef ds:uri="http://schemas.openxmlformats.org/officeDocument/2006/bibliography"/>
   </ds:schemaRefs>

</xml_diff>